<commit_message>
dialog screen added in doc
</commit_message>
<xml_diff>
--- a/Mobile_Computing_Progress.docx
+++ b/Mobile_Computing_Progress.docx
@@ -1364,6 +1364,87 @@
           <w:b/>
         </w:rPr>
       </w:pPr>
+      <w:r>
+        <w:rPr>
+          <w:b/>
+        </w:rPr>
+        <w:lastRenderedPageBreak/>
+        <w:t>Dialog</w:t>
+      </w:r>
+      <w:r>
+        <w:rPr>
+          <w:b/>
+        </w:rPr>
+        <w:br/>
+      </w:r>
+      <w:r>
+        <w:rPr>
+          <w:noProof/>
+        </w:rPr>
+        <w:drawing>
+          <wp:inline distT="0" distB="0" distL="0" distR="0" wp14:anchorId="731ECFE1" wp14:editId="41CB3738">
+            <wp:extent cx="5943600" cy="4337685"/>
+            <wp:effectExtent l="0" t="0" r="0" b="5715"/>
+            <wp:docPr id="10" name="Picture 10"/>
+            <wp:cNvGraphicFramePr>
+              <a:graphicFrameLocks xmlns:a="http://schemas.openxmlformats.org/drawingml/2006/main" noChangeAspect="1"/>
+            </wp:cNvGraphicFramePr>
+            <a:graphic xmlns:a="http://schemas.openxmlformats.org/drawingml/2006/main">
+              <a:graphicData uri="http://schemas.openxmlformats.org/drawingml/2006/picture">
+                <pic:pic xmlns:pic="http://schemas.openxmlformats.org/drawingml/2006/picture">
+                  <pic:nvPicPr>
+                    <pic:cNvPr id="1" name=""/>
+                    <pic:cNvPicPr/>
+                  </pic:nvPicPr>
+                  <pic:blipFill>
+                    <a:blip r:embed="rId24"/>
+                    <a:stretch>
+                      <a:fillRect/>
+                    </a:stretch>
+                  </pic:blipFill>
+                  <pic:spPr>
+                    <a:xfrm>
+                      <a:off x="0" y="0"/>
+                      <a:ext cx="5943600" cy="4337685"/>
+                    </a:xfrm>
+                    <a:prstGeom prst="rect">
+                      <a:avLst/>
+                    </a:prstGeom>
+                  </pic:spPr>
+                </pic:pic>
+              </a:graphicData>
+            </a:graphic>
+          </wp:inline>
+        </w:drawing>
+      </w:r>
+      <w:r>
+        <w:rPr>
+          <w:b/>
+        </w:rPr>
+        <w:br/>
+      </w:r>
+      <w:r>
+        <w:rPr>
+          <w:b/>
+        </w:rPr>
+        <w:lastRenderedPageBreak/>
+        <w:pict>
+          <v:shape id="_x0000_i1027" type="#_x0000_t75" style="width:284.25pt;height:9in">
+            <v:imagedata r:id="rId25" o:title="WhatsApp Image 2021-06-08 at 5.39.32 AM"/>
+          </v:shape>
+        </w:pict>
+      </w:r>
+      <w:r>
+        <w:rPr>
+          <w:b/>
+        </w:rPr>
+        <w:lastRenderedPageBreak/>
+        <w:pict>
+          <v:shape id="_x0000_i1028" type="#_x0000_t75" style="width:284.25pt;height:9in">
+            <v:imagedata r:id="rId26" o:title="WhatsApp Image 2021-06-08 at 5.39.32 AM (1)"/>
+          </v:shape>
+        </w:pict>
+      </w:r>
       <w:bookmarkStart w:id="0" w:name="_GoBack"/>
       <w:bookmarkEnd w:id="0"/>
     </w:p>

</xml_diff>

<commit_message>
fragment project screens added in progress
</commit_message>
<xml_diff>
--- a/Mobile_Computing_Progress.docx
+++ b/Mobile_Computing_Progress.docx
@@ -1337,7 +1337,7 @@
             <o:lock v:ext="edit" aspectratio="t"/>
           </v:shapetype>
           <v:shape id="_x0000_i1025" type="#_x0000_t75" style="width:284.25pt;height:9in">
-            <v:imagedata r:id="rId22" o:title="WhatsApp Image 2021-06-08 at 5.39.32 AM (3)"/>
+            <v:imagedata r:id="rId22" o:title="WhatsApp Image 2021-06-08 at 5.39"/>
           </v:shape>
         </w:pict>
       </w:r>
@@ -1348,7 +1348,7 @@
         <w:lastRenderedPageBreak/>
         <w:pict>
           <v:shape id="_x0000_i1026" type="#_x0000_t75" style="width:284.25pt;height:9in">
-            <v:imagedata r:id="rId23" o:title="WhatsApp Image 2021-06-08 at 5.39.32 AM (2)"/>
+            <v:imagedata r:id="rId23" o:title="WhatsApp Image 2021-06-08 at 5.39"/>
           </v:shape>
         </w:pict>
       </w:r>
@@ -1430,7 +1430,7 @@
         <w:lastRenderedPageBreak/>
         <w:pict>
           <v:shape id="_x0000_i1027" type="#_x0000_t75" style="width:284.25pt;height:9in">
-            <v:imagedata r:id="rId25" o:title="WhatsApp Image 2021-06-08 at 5.39.32 AM"/>
+            <v:imagedata r:id="rId25" o:title="WhatsApp Image 2021-06-08 at 5.39"/>
           </v:shape>
         </w:pict>
       </w:r>
@@ -1441,10 +1441,139 @@
         <w:lastRenderedPageBreak/>
         <w:pict>
           <v:shape id="_x0000_i1028" type="#_x0000_t75" style="width:284.25pt;height:9in">
-            <v:imagedata r:id="rId26" o:title="WhatsApp Image 2021-06-08 at 5.39.32 AM (1)"/>
+            <v:imagedata r:id="rId26" o:title="WhatsApp Image 2021-06-08 at 5.39"/>
           </v:shape>
         </w:pict>
       </w:r>
+    </w:p>
+    <w:p>
+      <w:pPr>
+        <w:pStyle w:val="ListParagraph"/>
+        <w:numPr>
+          <w:ilvl w:val="0"/>
+          <w:numId w:val="1"/>
+        </w:numPr>
+        <w:rPr>
+          <w:b/>
+        </w:rPr>
+      </w:pPr>
+      <w:r>
+        <w:rPr>
+          <w:b/>
+        </w:rPr>
+        <w:lastRenderedPageBreak/>
+        <w:t>FRAGMENT Project</w:t>
+      </w:r>
+      <w:r>
+        <w:rPr>
+          <w:b/>
+        </w:rPr>
+        <w:br/>
+      </w:r>
+      <w:r>
+        <w:rPr>
+          <w:noProof/>
+        </w:rPr>
+        <w:drawing>
+          <wp:inline distT="0" distB="0" distL="0" distR="0" wp14:anchorId="22868912" wp14:editId="11E1D2A5">
+            <wp:extent cx="5943600" cy="2460625"/>
+            <wp:effectExtent l="0" t="0" r="0" b="0"/>
+            <wp:docPr id="15" name="Picture 15"/>
+            <wp:cNvGraphicFramePr>
+              <a:graphicFrameLocks xmlns:a="http://schemas.openxmlformats.org/drawingml/2006/main" noChangeAspect="1"/>
+            </wp:cNvGraphicFramePr>
+            <a:graphic xmlns:a="http://schemas.openxmlformats.org/drawingml/2006/main">
+              <a:graphicData uri="http://schemas.openxmlformats.org/drawingml/2006/picture">
+                <pic:pic xmlns:pic="http://schemas.openxmlformats.org/drawingml/2006/picture">
+                  <pic:nvPicPr>
+                    <pic:cNvPr id="1" name=""/>
+                    <pic:cNvPicPr/>
+                  </pic:nvPicPr>
+                  <pic:blipFill>
+                    <a:blip r:embed="rId27"/>
+                    <a:stretch>
+                      <a:fillRect/>
+                    </a:stretch>
+                  </pic:blipFill>
+                  <pic:spPr>
+                    <a:xfrm>
+                      <a:off x="0" y="0"/>
+                      <a:ext cx="5943600" cy="2460625"/>
+                    </a:xfrm>
+                    <a:prstGeom prst="rect">
+                      <a:avLst/>
+                    </a:prstGeom>
+                  </pic:spPr>
+                </pic:pic>
+              </a:graphicData>
+            </a:graphic>
+          </wp:inline>
+        </w:drawing>
+      </w:r>
+      <w:r>
+        <w:rPr>
+          <w:b/>
+        </w:rPr>
+        <w:br/>
+      </w:r>
+      <w:r>
+        <w:rPr>
+          <w:noProof/>
+        </w:rPr>
+        <w:drawing>
+          <wp:inline distT="0" distB="0" distL="0" distR="0" wp14:anchorId="17D981F8" wp14:editId="288B490D">
+            <wp:extent cx="5943600" cy="2686685"/>
+            <wp:effectExtent l="0" t="0" r="0" b="0"/>
+            <wp:docPr id="16" name="Picture 16"/>
+            <wp:cNvGraphicFramePr>
+              <a:graphicFrameLocks xmlns:a="http://schemas.openxmlformats.org/drawingml/2006/main" noChangeAspect="1"/>
+            </wp:cNvGraphicFramePr>
+            <a:graphic xmlns:a="http://schemas.openxmlformats.org/drawingml/2006/main">
+              <a:graphicData uri="http://schemas.openxmlformats.org/drawingml/2006/picture">
+                <pic:pic xmlns:pic="http://schemas.openxmlformats.org/drawingml/2006/picture">
+                  <pic:nvPicPr>
+                    <pic:cNvPr id="1" name=""/>
+                    <pic:cNvPicPr/>
+                  </pic:nvPicPr>
+                  <pic:blipFill>
+                    <a:blip r:embed="rId28"/>
+                    <a:stretch>
+                      <a:fillRect/>
+                    </a:stretch>
+                  </pic:blipFill>
+                  <pic:spPr>
+                    <a:xfrm>
+                      <a:off x="0" y="0"/>
+                      <a:ext cx="5943600" cy="2686685"/>
+                    </a:xfrm>
+                    <a:prstGeom prst="rect">
+                      <a:avLst/>
+                    </a:prstGeom>
+                  </pic:spPr>
+                </pic:pic>
+              </a:graphicData>
+            </a:graphic>
+          </wp:inline>
+        </w:drawing>
+      </w:r>
+      <w:r>
+        <w:rPr>
+          <w:b/>
+        </w:rPr>
+        <w:br/>
+      </w:r>
+    </w:p>
+    <w:p>
+      <w:pPr>
+        <w:pStyle w:val="ListParagraph"/>
+        <w:numPr>
+          <w:ilvl w:val="0"/>
+          <w:numId w:val="1"/>
+        </w:numPr>
+        <w:rPr>
+          <w:b/>
+        </w:rPr>
+      </w:pPr>
       <w:bookmarkStart w:id="0" w:name="_GoBack"/>
       <w:bookmarkEnd w:id="0"/>
     </w:p>

</xml_diff>

<commit_message>
notification progress document added
</commit_message>
<xml_diff>
--- a/Mobile_Computing_Progress.docx
+++ b/Mobile_Computing_Progress.docx
@@ -1337,7 +1337,7 @@
             <o:lock v:ext="edit" aspectratio="t"/>
           </v:shapetype>
           <v:shape id="_x0000_i1025" type="#_x0000_t75" style="width:284.25pt;height:9in">
-            <v:imagedata r:id="rId22" o:title="WhatsApp Image 2021-06-08 at 5.39"/>
+            <v:imagedata r:id="rId22" o:title="WhatsApp Image 2021-06-08 at 5"/>
           </v:shape>
         </w:pict>
       </w:r>
@@ -1348,7 +1348,7 @@
         <w:lastRenderedPageBreak/>
         <w:pict>
           <v:shape id="_x0000_i1026" type="#_x0000_t75" style="width:284.25pt;height:9in">
-            <v:imagedata r:id="rId23" o:title="WhatsApp Image 2021-06-08 at 5.39"/>
+            <v:imagedata r:id="rId23" o:title="WhatsApp Image 2021-06-08 at 5"/>
           </v:shape>
         </w:pict>
       </w:r>
@@ -1430,7 +1430,7 @@
         <w:lastRenderedPageBreak/>
         <w:pict>
           <v:shape id="_x0000_i1027" type="#_x0000_t75" style="width:284.25pt;height:9in">
-            <v:imagedata r:id="rId25" o:title="WhatsApp Image 2021-06-08 at 5.39"/>
+            <v:imagedata r:id="rId25" o:title="WhatsApp Image 2021-06-08 at 5"/>
           </v:shape>
         </w:pict>
       </w:r>
@@ -1441,7 +1441,7 @@
         <w:lastRenderedPageBreak/>
         <w:pict>
           <v:shape id="_x0000_i1028" type="#_x0000_t75" style="width:284.25pt;height:9in">
-            <v:imagedata r:id="rId26" o:title="WhatsApp Image 2021-06-08 at 5.39"/>
+            <v:imagedata r:id="rId26" o:title="WhatsApp Image 2021-06-08 at 5"/>
           </v:shape>
         </w:pict>
       </w:r>
@@ -1574,6 +1574,61 @@
           <w:b/>
         </w:rPr>
       </w:pPr>
+      <w:r>
+        <w:rPr>
+          <w:b/>
+        </w:rPr>
+        <w:t>Notification:</w:t>
+      </w:r>
+    </w:p>
+    <w:p>
+      <w:pPr>
+        <w:ind w:left="360"/>
+        <w:rPr>
+          <w:b/>
+        </w:rPr>
+      </w:pPr>
+      <w:r>
+        <w:rPr>
+          <w:noProof/>
+        </w:rPr>
+        <w:lastRenderedPageBreak/>
+        <w:drawing>
+          <wp:inline distT="0" distB="0" distL="0" distR="0" wp14:anchorId="6B7130B6" wp14:editId="5385ED17">
+            <wp:extent cx="5943600" cy="4345940"/>
+            <wp:effectExtent l="0" t="0" r="0" b="0"/>
+            <wp:docPr id="17" name="Picture 17"/>
+            <wp:cNvGraphicFramePr>
+              <a:graphicFrameLocks xmlns:a="http://schemas.openxmlformats.org/drawingml/2006/main" noChangeAspect="1"/>
+            </wp:cNvGraphicFramePr>
+            <a:graphic xmlns:a="http://schemas.openxmlformats.org/drawingml/2006/main">
+              <a:graphicData uri="http://schemas.openxmlformats.org/drawingml/2006/picture">
+                <pic:pic xmlns:pic="http://schemas.openxmlformats.org/drawingml/2006/picture">
+                  <pic:nvPicPr>
+                    <pic:cNvPr id="1" name=""/>
+                    <pic:cNvPicPr/>
+                  </pic:nvPicPr>
+                  <pic:blipFill>
+                    <a:blip r:embed="rId29"/>
+                    <a:stretch>
+                      <a:fillRect/>
+                    </a:stretch>
+                  </pic:blipFill>
+                  <pic:spPr>
+                    <a:xfrm>
+                      <a:off x="0" y="0"/>
+                      <a:ext cx="5943600" cy="4345940"/>
+                    </a:xfrm>
+                    <a:prstGeom prst="rect">
+                      <a:avLst/>
+                    </a:prstGeom>
+                  </pic:spPr>
+                </pic:pic>
+              </a:graphicData>
+            </a:graphic>
+          </wp:inline>
+        </w:drawing>
+      </w:r>
       <w:bookmarkStart w:id="0" w:name="_GoBack"/>
       <w:bookmarkEnd w:id="0"/>
     </w:p>

</xml_diff>